<commit_message>
EF Core Unit 1 and 2
</commit_message>
<xml_diff>
--- a/ASP.NET Core Razor Pages with EF Core/Section 1 - Get started EF Core with Razor Pages (1).docx
+++ b/ASP.NET Core Razor Pages with EF Core/Section 1 - Get started EF Core with Razor Pages (1).docx
@@ -176,7 +176,25 @@
           <w:sz w:val="22"/>
           <w:szCs w:val="22"/>
         </w:rPr>
-        <w:t>ID or classnameID.</w:t>
+        <w:t xml:space="preserve">ID or </w:t>
+      </w:r>
+      <w:proofErr w:type="spellStart"/>
+      <w:r>
+        <w:rPr>
+          <w:rFonts w:ascii="Calibri" w:hAnsi="Calibri" w:cs="Calibri"/>
+          <w:sz w:val="22"/>
+          <w:szCs w:val="22"/>
+        </w:rPr>
+        <w:t>classnameID</w:t>
+      </w:r>
+      <w:proofErr w:type="spellEnd"/>
+      <w:r>
+        <w:rPr>
+          <w:rFonts w:ascii="Calibri" w:hAnsi="Calibri" w:cs="Calibri"/>
+          <w:sz w:val="22"/>
+          <w:szCs w:val="22"/>
+        </w:rPr>
+        <w:t>.</w:t>
       </w:r>
     </w:p>
     <w:p>
@@ -409,8 +427,6 @@
         </w:rPr>
         <w:t>*</w:t>
       </w:r>
-      <w:bookmarkStart w:id="0" w:name="_GoBack"/>
-      <w:bookmarkEnd w:id="0"/>
     </w:p>
     <w:p>
       <w:pPr>
@@ -567,6 +583,12 @@
           <w:rFonts w:ascii="Calibri" w:hAnsi="Calibri" w:cs="Calibri"/>
         </w:rPr>
       </w:pPr>
+      <w:r>
+        <w:rPr>
+          <w:rFonts w:ascii="Calibri" w:hAnsi="Calibri" w:cs="Calibri"/>
+        </w:rPr>
+        <w:t>Scaffolding produces the views based on the model.</w:t>
+      </w:r>
     </w:p>
     <w:p>
       <w:pPr>
@@ -584,6 +606,56 @@
       <w:pPr>
         <w:pStyle w:val="ListParagraph"/>
       </w:pPr>
+      <w:proofErr w:type="spellStart"/>
+      <w:r>
+        <w:t>Schoolcontext.cs</w:t>
+      </w:r>
+      <w:proofErr w:type="spellEnd"/>
+      <w:r>
+        <w:t xml:space="preserve">, </w:t>
+      </w:r>
+      <w:proofErr w:type="spellStart"/>
+      <w:proofErr w:type="gramStart"/>
+      <w:r>
+        <w:t>create.cshtml</w:t>
+      </w:r>
+      <w:proofErr w:type="spellEnd"/>
+      <w:proofErr w:type="gramEnd"/>
+      <w:r>
+        <w:t xml:space="preserve">, </w:t>
+      </w:r>
+      <w:proofErr w:type="spellStart"/>
+      <w:r>
+        <w:t>delete.cshtml</w:t>
+      </w:r>
+      <w:proofErr w:type="spellEnd"/>
+      <w:r>
+        <w:t xml:space="preserve">, </w:t>
+      </w:r>
+      <w:proofErr w:type="spellStart"/>
+      <w:r>
+        <w:t>Details.cshtml</w:t>
+      </w:r>
+      <w:proofErr w:type="spellEnd"/>
+      <w:r>
+        <w:t xml:space="preserve">, </w:t>
+      </w:r>
+      <w:proofErr w:type="spellStart"/>
+      <w:r>
+        <w:t>Edit.cshtml</w:t>
+      </w:r>
+      <w:proofErr w:type="spellEnd"/>
+      <w:r>
+        <w:t xml:space="preserve">, and </w:t>
+      </w:r>
+      <w:proofErr w:type="spellStart"/>
+      <w:r>
+        <w:t>Index.cshtml</w:t>
+      </w:r>
+      <w:proofErr w:type="spellEnd"/>
+      <w:r>
+        <w:t>.</w:t>
+      </w:r>
     </w:p>
     <w:p>
       <w:pPr>
@@ -606,6 +678,24 @@
       <w:pPr>
         <w:pStyle w:val="ListParagraph"/>
       </w:pPr>
+      <w:proofErr w:type="spellStart"/>
+      <w:r>
+        <w:t>Startup.cs</w:t>
+      </w:r>
+      <w:proofErr w:type="spellEnd"/>
+      <w:r>
+        <w:t xml:space="preserve"> and </w:t>
+      </w:r>
+      <w:proofErr w:type="spellStart"/>
+      <w:proofErr w:type="gramStart"/>
+      <w:r>
+        <w:t>appsettings.json</w:t>
+      </w:r>
+      <w:proofErr w:type="spellEnd"/>
+      <w:proofErr w:type="gramEnd"/>
+      <w:r>
+        <w:t xml:space="preserve"> </w:t>
+      </w:r>
     </w:p>
     <w:p>
       <w:pPr>
@@ -621,13 +711,29 @@
         </w:numPr>
       </w:pPr>
       <w:r>
-        <w:t>In the SchoolContext class, what is the data type of the property that will hold the student data?</w:t>
+        <w:t xml:space="preserve">In the </w:t>
+      </w:r>
+      <w:proofErr w:type="spellStart"/>
+      <w:r>
+        <w:t>SchoolContext</w:t>
+      </w:r>
+      <w:proofErr w:type="spellEnd"/>
+      <w:r>
+        <w:t xml:space="preserve"> class, what is the data type of the property that will hold the student data?</w:t>
       </w:r>
     </w:p>
     <w:p>
       <w:pPr>
         <w:ind w:left="720"/>
       </w:pPr>
+      <w:r>
+        <w:t xml:space="preserve">A </w:t>
+      </w:r>
+      <w:proofErr w:type="spellStart"/>
+      <w:r>
+        <w:t>DBSet</w:t>
+      </w:r>
+      <w:proofErr w:type="spellEnd"/>
     </w:p>
     <w:p>
       <w:pPr>
@@ -644,7 +750,15 @@
         <w:t>w</w:t>
       </w:r>
       <w:r>
-        <w:t>as added to the appsettings.json file</w:t>
+        <w:t xml:space="preserve">as added to the </w:t>
+      </w:r>
+      <w:proofErr w:type="spellStart"/>
+      <w:r>
+        <w:t>appsettings.json</w:t>
+      </w:r>
+      <w:proofErr w:type="spellEnd"/>
+      <w:r>
+        <w:t xml:space="preserve"> file</w:t>
       </w:r>
       <w:r>
         <w:t xml:space="preserve"> so that the application knows what database server and name will be used?</w:t>
@@ -654,6 +768,17 @@
       <w:pPr>
         <w:pStyle w:val="ListParagraph"/>
       </w:pPr>
+      <w:r>
+        <w:t xml:space="preserve">A connection string was added for our </w:t>
+      </w:r>
+      <w:proofErr w:type="spellStart"/>
+      <w:r>
+        <w:t>SchoolContext</w:t>
+      </w:r>
+      <w:proofErr w:type="spellEnd"/>
+      <w:r>
+        <w:t>.</w:t>
+      </w:r>
     </w:p>
     <w:p>
       <w:pPr>
@@ -676,6 +801,12 @@
       <w:pPr>
         <w:ind w:left="720"/>
       </w:pPr>
+      <w:r>
+        <w:t xml:space="preserve">Dependency injection </w:t>
+      </w:r>
+      <w:r>
+        <w:t>allows you to separate the creation and implementation of an object allowing you to be more flexible and secure in the use of the object.</w:t>
+      </w:r>
     </w:p>
     <w:p>
       <w:pPr>
@@ -691,17 +822,35 @@
         </w:numPr>
       </w:pPr>
       <w:r>
-        <w:lastRenderedPageBreak/>
         <w:t xml:space="preserve">Briefly describe </w:t>
       </w:r>
       <w:r>
-        <w:t>the purpose of the EnsureCreated method, and how it compares to using database migrations.</w:t>
-      </w:r>
-    </w:p>
-    <w:p>
-      <w:pPr>
-        <w:pStyle w:val="ListParagraph"/>
-      </w:pPr>
+        <w:t xml:space="preserve">the purpose of the </w:t>
+      </w:r>
+      <w:proofErr w:type="spellStart"/>
+      <w:r>
+        <w:t>EnsureCreated</w:t>
+      </w:r>
+      <w:proofErr w:type="spellEnd"/>
+      <w:r>
+        <w:t xml:space="preserve"> method, and how it compares to using database migrations.</w:t>
+      </w:r>
+    </w:p>
+    <w:p>
+      <w:pPr>
+        <w:pStyle w:val="ListParagraph"/>
+      </w:pPr>
+      <w:r>
+        <w:t xml:space="preserve">It ensures that the database is created if not it creates the data base. The </w:t>
+      </w:r>
+      <w:proofErr w:type="spellStart"/>
+      <w:r>
+        <w:t>EnsureCreated</w:t>
+      </w:r>
+      <w:proofErr w:type="spellEnd"/>
+      <w:r>
+        <w:t xml:space="preserve"> method doesn’t attempt to keep the model and the data base in sync. This is useful for evolving models to run and test the project to use migrations later.</w:t>
+      </w:r>
     </w:p>
     <w:p>
       <w:pPr>
@@ -724,6 +873,33 @@
       <w:pPr>
         <w:pStyle w:val="ListParagraph"/>
       </w:pPr>
+      <w:r>
+        <w:t xml:space="preserve">An entity set is </w:t>
+      </w:r>
+      <w:r>
+        <w:t xml:space="preserve">the equivalent to a </w:t>
+      </w:r>
+      <w:proofErr w:type="spellStart"/>
+      <w:proofErr w:type="gramStart"/>
+      <w:r>
+        <w:t>dbtable</w:t>
+      </w:r>
+      <w:proofErr w:type="spellEnd"/>
+      <w:proofErr w:type="gramEnd"/>
+      <w:r>
+        <w:t xml:space="preserve"> and </w:t>
+      </w:r>
+      <w:r>
+        <w:t xml:space="preserve">an entity is equivalent to a </w:t>
+      </w:r>
+      <w:proofErr w:type="spellStart"/>
+      <w:r>
+        <w:t>db</w:t>
+      </w:r>
+      <w:proofErr w:type="spellEnd"/>
+      <w:r>
+        <w:t xml:space="preserve"> row.</w:t>
+      </w:r>
     </w:p>
     <w:p>
       <w:pPr>
@@ -739,13 +915,24 @@
         </w:numPr>
       </w:pPr>
       <w:r>
-        <w:t>Explain why coding the DbSet properties for Enrollment and Course are optional.</w:t>
-      </w:r>
-    </w:p>
-    <w:p>
-      <w:pPr>
-        <w:pStyle w:val="ListParagraph"/>
-      </w:pPr>
+        <w:t xml:space="preserve">Explain why coding the </w:t>
+      </w:r>
+      <w:proofErr w:type="spellStart"/>
+      <w:r>
+        <w:t>DbSet</w:t>
+      </w:r>
+      <w:proofErr w:type="spellEnd"/>
+      <w:r>
+        <w:t xml:space="preserve"> properties for Enrollment and Course are optional.</w:t>
+      </w:r>
+    </w:p>
+    <w:p>
+      <w:pPr>
+        <w:pStyle w:val="ListParagraph"/>
+      </w:pPr>
+      <w:r>
+        <w:t>EF Framework already has them connected because Enrollment references the Course entity and Student references the Enrollment entity linking them all together in the Entity Framework.</w:t>
+      </w:r>
     </w:p>
     <w:p>
       <w:pPr>
@@ -772,6 +959,16 @@
         <w:adjustRightInd w:val="0"/>
         <w:spacing w:after="0" w:line="240" w:lineRule="auto"/>
       </w:pPr>
+      <w:proofErr w:type="spellStart"/>
+      <w:proofErr w:type="gramStart"/>
+      <w:r>
+        <w:t>context.Database.EnsureCreated</w:t>
+      </w:r>
+      <w:proofErr w:type="spellEnd"/>
+      <w:proofErr w:type="gramEnd"/>
+      <w:r>
+        <w:t>();</w:t>
+      </w:r>
     </w:p>
     <w:p>
       <w:pPr>
@@ -810,6 +1007,9 @@
         <w:pStyle w:val="ListParagraph"/>
         <w:ind w:left="1440"/>
       </w:pPr>
+      <w:r>
+        <w:t>SchoolContext-a73265d9-4a8b-419d-a65c-30e542bca649</w:t>
+      </w:r>
     </w:p>
     <w:p>
       <w:pPr>
@@ -828,6 +1028,19 @@
         <w:pStyle w:val="ListParagraph"/>
         <w:ind w:left="1440"/>
       </w:pPr>
+      <w:proofErr w:type="spellStart"/>
+      <w:proofErr w:type="gramStart"/>
+      <w:r>
+        <w:t>Nvarchar</w:t>
+      </w:r>
+      <w:proofErr w:type="spellEnd"/>
+      <w:r>
+        <w:t>(</w:t>
+      </w:r>
+      <w:proofErr w:type="gramEnd"/>
+      <w:r>
+        <w:t>Max)</w:t>
+      </w:r>
     </w:p>
     <w:p>
       <w:pPr>
@@ -847,7 +1060,13 @@
     <w:p>
       <w:pPr>
         <w:pStyle w:val="ListParagraph"/>
-      </w:pPr>
+        <w:ind w:firstLine="720"/>
+      </w:pPr>
+      <w:proofErr w:type="spellStart"/>
+      <w:r>
+        <w:t>FK_Enrollment_Student_StudentID</w:t>
+      </w:r>
+      <w:proofErr w:type="spellEnd"/>
     </w:p>
     <w:p>
       <w:pPr>
@@ -878,6 +1097,12 @@
       <w:pPr>
         <w:pStyle w:val="ListParagraph"/>
       </w:pPr>
+      <w:r>
+        <w:t xml:space="preserve">It allows more threads to be open at a time </w:t>
+      </w:r>
+      <w:r>
+        <w:t>as the sever reopens the thread used to process requests during Input and Output operations.</w:t>
+      </w:r>
     </w:p>
     <w:p>
       <w:pPr>
@@ -893,8 +1118,13 @@
         </w:numPr>
       </w:pPr>
       <w:r>
-        <w:t>What code file contains the OnGetAsync</w:t>
-      </w:r>
+        <w:t xml:space="preserve">What code file contains the </w:t>
+      </w:r>
+      <w:proofErr w:type="spellStart"/>
+      <w:r>
+        <w:t>OnGetAsync</w:t>
+      </w:r>
+      <w:proofErr w:type="spellEnd"/>
       <w:r>
         <w:t xml:space="preserve"> method that the sample code mentions?</w:t>
       </w:r>
@@ -903,6 +1133,57 @@
       <w:pPr>
         <w:pStyle w:val="ListParagraph"/>
       </w:pPr>
+      <w:r>
+        <w:t xml:space="preserve">The code files that contain </w:t>
+      </w:r>
+      <w:proofErr w:type="spellStart"/>
+      <w:r>
+        <w:t>OnGetAsync</w:t>
+      </w:r>
+      <w:proofErr w:type="spellEnd"/>
+      <w:r>
+        <w:t xml:space="preserve"> are </w:t>
+      </w:r>
+      <w:proofErr w:type="spellStart"/>
+      <w:r>
+        <w:t>Edit.cshtml.cs</w:t>
+      </w:r>
+      <w:proofErr w:type="spellEnd"/>
+      <w:r>
+        <w:t xml:space="preserve">, </w:t>
+      </w:r>
+      <w:proofErr w:type="spellStart"/>
+      <w:r>
+        <w:t>Delete.cshtml.cs</w:t>
+      </w:r>
+      <w:proofErr w:type="spellEnd"/>
+      <w:r>
+        <w:t>,</w:t>
+      </w:r>
+      <w:r>
+        <w:t xml:space="preserve"> </w:t>
+      </w:r>
+      <w:proofErr w:type="spellStart"/>
+      <w:r>
+        <w:t>View.cshtml.cs</w:t>
+      </w:r>
+      <w:proofErr w:type="spellEnd"/>
+      <w:r>
+        <w:t>, Index.cshtml.cs</w:t>
+      </w:r>
+      <w:bookmarkStart w:id="0" w:name="_GoBack"/>
+      <w:bookmarkEnd w:id="0"/>
+      <w:r>
+        <w:t xml:space="preserve"> and </w:t>
+      </w:r>
+      <w:proofErr w:type="spellStart"/>
+      <w:r>
+        <w:t>Create.cshtml.cs</w:t>
+      </w:r>
+      <w:proofErr w:type="spellEnd"/>
+      <w:r>
+        <w:t>.</w:t>
+      </w:r>
     </w:p>
     <w:sectPr>
       <w:headerReference w:type="default" r:id="rId7"/>
@@ -1143,7 +1424,7 @@
       </w:pPr>
     </w:pPrDefault>
   </w:docDefaults>
-  <w:latentStyles w:defLockedState="0" w:defUIPriority="99" w:defSemiHidden="0" w:defUnhideWhenUsed="0" w:defQFormat="0" w:count="376">
+  <w:latentStyles w:defLockedState="0" w:defUIPriority="99" w:defSemiHidden="0" w:defUnhideWhenUsed="0" w:defQFormat="0" w:count="375">
     <w:lsdException w:name="Normal" w:uiPriority="0" w:qFormat="1"/>
     <w:lsdException w:name="heading 1" w:uiPriority="9" w:qFormat="1"/>
     <w:lsdException w:name="heading 2" w:semiHidden="1" w:uiPriority="9" w:unhideWhenUsed="1" w:qFormat="1"/>
@@ -1519,7 +1800,6 @@
     <w:lsdException w:name="Smart Hyperlink" w:semiHidden="1" w:unhideWhenUsed="1"/>
     <w:lsdException w:name="Hashtag" w:semiHidden="1" w:unhideWhenUsed="1"/>
     <w:lsdException w:name="Unresolved Mention" w:semiHidden="1" w:unhideWhenUsed="1"/>
-    <w:lsdException w:name="Smart Link" w:semiHidden="1" w:unhideWhenUsed="1"/>
   </w:latentStyles>
   <w:style w:type="paragraph" w:default="1" w:styleId="Normal">
     <w:name w:val="Normal"/>

</xml_diff>